<commit_message>
Missing agendas uploaded. Signed-off-by: taylenanderson <s3925287@student.rmit.edu.au>
</commit_message>
<xml_diff>
--- a/Assignment3/ProjectManagment/actions/actions7.docx
+++ b/Assignment3/ProjectManagment/actions/actions7.docx
@@ -46,9 +46,9 @@
                   <wp:posOffset>259715</wp:posOffset>
                 </wp:positionH>
                 <wp:positionV relativeFrom="paragraph">
-                  <wp:posOffset>262255</wp:posOffset>
+                  <wp:posOffset>262890</wp:posOffset>
                 </wp:positionV>
-                <wp:extent cx="5803900" cy="3175"/>
+                <wp:extent cx="5804535" cy="3810"/>
                 <wp:effectExtent l="0" t="0" r="0" b="0"/>
                 <wp:wrapNone/>
                 <wp:docPr id="1" name="Shape1"/>
@@ -57,9 +57,9 @@
                     <wps:wsp>
                       <wps:cNvSpPr/>
                       <wps:spPr>
-                        <a:xfrm>
+                        <a:xfrm flipV="1">
                           <a:off x="0" y="0"/>
-                          <a:ext cx="5803200" cy="720"/>
+                          <a:ext cx="5803920" cy="1800"/>
                         </a:xfrm>
                         <a:prstGeom prst="line">
                           <a:avLst/>
@@ -86,7 +86,7 @@
           </mc:Choice>
           <mc:Fallback>
             <w:pict>
-              <v:line id="shape_0" from="20.45pt,20.65pt" to="477.35pt,20.65pt" ID="Shape1" stroked="t" style="position:absolute" wp14:anchorId="6039D491">
+              <v:line id="shape_0" from="20.45pt,20.7pt" to="477.4pt,20.8pt" ID="Shape1" stroked="t" style="position:absolute;flip:y" wp14:anchorId="6039D491">
                 <v:stroke color="black" weight="36360" joinstyle="round" endcap="flat"/>
                 <v:fill o:detectmouseclick="t" on="false"/>
                 <w10:wrap type="none"/>
@@ -127,6 +127,7 @@
       </w:pPr>
       <w:r>
         <w:rPr/>
+        <w:t xml:space="preserve">Brandon allocated to </w:t>
       </w:r>
     </w:p>
     <w:sectPr>

</xml_diff>